<commit_message>
ejemplo de refinamiento de escenarios
</commit_message>
<xml_diff>
--- a/Ejemplo Refinmaiento.docx
+++ b/Ejemplo Refinmaiento.docx
@@ -226,9 +226,223 @@
             <w:gridSpan w:val="2"/>
           </w:tcPr>
           <w:p>
+            <w:r>
+              <w:t xml:space="preserve">Escenario de </w:t>
+            </w:r>
+            <w:r>
+              <w:t>refinamiento para el escenario  3</w:t>
+            </w:r>
+          </w:p>
+        </w:tc>
+      </w:tr>
+      <w:tr>
+        <w:tc>
+          <w:tcPr>
+            <w:tcW w:w="4788" w:type="dxa"/>
+          </w:tcPr>
+          <w:p>
+            <w:proofErr w:type="spellStart"/>
+            <w:r>
+              <w:t>Escenerario</w:t>
+            </w:r>
+            <w:proofErr w:type="spellEnd"/>
+            <w:r>
+              <w:t>:</w:t>
+            </w:r>
+          </w:p>
+        </w:tc>
+        <w:tc>
+          <w:tcPr>
+            <w:tcW w:w="4788" w:type="dxa"/>
+          </w:tcPr>
+          <w:p>
+            <w:r>
+              <w:t>Cuando un contacto de emergencia solicita la ubicación del usuario se muestra su ubicación y la ruta que está siguiendo en 10 segundos.</w:t>
+            </w:r>
+          </w:p>
+        </w:tc>
+      </w:tr>
+      <w:tr>
+        <w:tc>
+          <w:tcPr>
+            <w:tcW w:w="4788" w:type="dxa"/>
+          </w:tcPr>
+          <w:p>
+            <w:r>
+              <w:t xml:space="preserve">Business </w:t>
+            </w:r>
+            <w:proofErr w:type="spellStart"/>
+            <w:r>
+              <w:t>Goals</w:t>
+            </w:r>
+            <w:proofErr w:type="spellEnd"/>
+            <w:r>
+              <w:t>:</w:t>
+            </w:r>
+          </w:p>
+        </w:tc>
+        <w:tc>
+          <w:tcPr>
+            <w:tcW w:w="4788" w:type="dxa"/>
+          </w:tcPr>
+          <w:p>
+            <w:r>
+              <w:t>Sistema intuitivo y usable.</w:t>
+            </w:r>
+          </w:p>
+        </w:tc>
+      </w:tr>
+      <w:tr>
+        <w:tc>
+          <w:tcPr>
+            <w:tcW w:w="4788" w:type="dxa"/>
+          </w:tcPr>
+          <w:p>
+            <w:proofErr w:type="spellStart"/>
+            <w:r>
+              <w:t>Relevant</w:t>
+            </w:r>
+            <w:proofErr w:type="spellEnd"/>
+            <w:r>
+              <w:t xml:space="preserve"> </w:t>
+            </w:r>
+            <w:proofErr w:type="spellStart"/>
+            <w:r>
+              <w:t>Quality</w:t>
+            </w:r>
+            <w:proofErr w:type="spellEnd"/>
+            <w:r>
+              <w:t xml:space="preserve"> </w:t>
+            </w:r>
+            <w:proofErr w:type="spellStart"/>
+            <w:r>
+              <w:t>Attributes</w:t>
+            </w:r>
+            <w:proofErr w:type="spellEnd"/>
+            <w:r>
+              <w:t>:</w:t>
+            </w:r>
+          </w:p>
+        </w:tc>
+        <w:tc>
+          <w:tcPr>
+            <w:tcW w:w="4788" w:type="dxa"/>
+          </w:tcPr>
+          <w:p>
+            <w:r>
+              <w:t>Usabilidad.</w:t>
+            </w:r>
+          </w:p>
+        </w:tc>
+      </w:tr>
+      <w:tr>
+        <w:tc>
+          <w:tcPr>
+            <w:tcW w:w="4788" w:type="dxa"/>
+          </w:tcPr>
+          <w:p>
+            <w:r>
+              <w:t>Estímulo:</w:t>
+            </w:r>
+          </w:p>
+        </w:tc>
+        <w:tc>
+          <w:tcPr>
+            <w:tcW w:w="4788" w:type="dxa"/>
+          </w:tcPr>
+          <w:p>
+            <w:r>
+              <w:t>Contacto de emergencia realiza búsqueda del usuario.</w:t>
+            </w:r>
+          </w:p>
+        </w:tc>
+      </w:tr>
+      <w:tr>
+        <w:tc>
+          <w:tcPr>
+            <w:tcW w:w="4788" w:type="dxa"/>
+          </w:tcPr>
+          <w:p>
+            <w:r>
+              <w:t xml:space="preserve">Fuente del estímulo: </w:t>
+            </w:r>
+          </w:p>
+        </w:tc>
+        <w:tc>
+          <w:tcPr>
+            <w:tcW w:w="4788" w:type="dxa"/>
+          </w:tcPr>
+          <w:p>
+            <w:r>
+              <w:t>Usuario registrado como contacto de emergencia</w:t>
+            </w:r>
             <w:bookmarkStart w:id="0" w:name="_GoBack"/>
-            <w:r>
-              <w:t>Escenario de refinamiento para el escenario 1</w:t>
+            <w:bookmarkEnd w:id="0"/>
+          </w:p>
+        </w:tc>
+      </w:tr>
+      <w:tr>
+        <w:tc>
+          <w:tcPr>
+            <w:tcW w:w="4788" w:type="dxa"/>
+          </w:tcPr>
+          <w:p>
+            <w:r>
+              <w:t xml:space="preserve">Artefacto: </w:t>
+            </w:r>
+          </w:p>
+        </w:tc>
+        <w:tc>
+          <w:tcPr>
+            <w:tcW w:w="4788" w:type="dxa"/>
+          </w:tcPr>
+          <w:p>
+            <w:r>
+              <w:t>Seguimiento de rutas.</w:t>
+            </w:r>
+          </w:p>
+        </w:tc>
+      </w:tr>
+      <w:tr>
+        <w:tc>
+          <w:tcPr>
+            <w:tcW w:w="4788" w:type="dxa"/>
+          </w:tcPr>
+          <w:p>
+            <w:r>
+              <w:t>Respuesta</w:t>
+            </w:r>
+          </w:p>
+        </w:tc>
+        <w:tc>
+          <w:tcPr>
+            <w:tcW w:w="4788" w:type="dxa"/>
+          </w:tcPr>
+          <w:p>
+            <w:r>
+              <w:t>Se muestra la ubicación y la ruta que está siguiendo el pasajero.</w:t>
+            </w:r>
+          </w:p>
+        </w:tc>
+      </w:tr>
+      <w:tr>
+        <w:tc>
+          <w:tcPr>
+            <w:tcW w:w="4788" w:type="dxa"/>
+          </w:tcPr>
+          <w:p>
+            <w:r>
+              <w:t>Métrica</w:t>
+            </w:r>
+          </w:p>
+        </w:tc>
+        <w:tc>
+          <w:tcPr>
+            <w:tcW w:w="4788" w:type="dxa"/>
+          </w:tcPr>
+          <w:p>
+            <w:r>
+              <w:t>10 segundos.</w:t>
             </w:r>
           </w:p>
         </w:tc>
@@ -241,7 +455,7 @@
           <w:p>
             <w:proofErr w:type="spellStart"/>
             <w:r>
-              <w:t>Escenerario</w:t>
+              <w:t>Questions</w:t>
             </w:r>
             <w:proofErr w:type="spellEnd"/>
             <w:r>
@@ -255,26 +469,31 @@
           </w:tcPr>
           <w:p>
             <w:r>
-              <w:t>Cuando un contacto de emergencia solicita la ubicación del usuario se muestra su ubicación y la ruta que está siguiendo en 10 segundos.</w:t>
-            </w:r>
-          </w:p>
-        </w:tc>
-      </w:tr>
-      <w:tr>
-        <w:tc>
-          <w:tcPr>
-            <w:tcW w:w="4788" w:type="dxa"/>
-          </w:tcPr>
-          <w:p>
-            <w:r>
-              <w:t xml:space="preserve">Business </w:t>
+              <w:t xml:space="preserve">¿Se mostrará el desplazamiento del Usuario en tiempo real o mediante estados cada cierto tiempo?  ¿La funcionalidad funcionará en </w:t>
             </w:r>
             <w:proofErr w:type="spellStart"/>
             <w:r>
-              <w:t>Goals</w:t>
+              <w:t>background</w:t>
             </w:r>
             <w:proofErr w:type="spellEnd"/>
             <w:r>
+              <w:t>?</w:t>
+            </w:r>
+          </w:p>
+        </w:tc>
+      </w:tr>
+      <w:tr>
+        <w:tc>
+          <w:tcPr>
+            <w:tcW w:w="4788" w:type="dxa"/>
+          </w:tcPr>
+          <w:p>
+            <w:proofErr w:type="spellStart"/>
+            <w:r>
+              <w:t>Issues</w:t>
+            </w:r>
+            <w:proofErr w:type="spellEnd"/>
+            <w:r>
               <w:t>:</w:t>
             </w:r>
           </w:p>
@@ -285,206 +504,16 @@
           </w:tcPr>
           <w:p>
             <w:r>
-              <w:t>Sistema intuitivo y usable.</w:t>
-            </w:r>
-          </w:p>
-        </w:tc>
-      </w:tr>
-      <w:tr>
-        <w:tc>
-          <w:tcPr>
-            <w:tcW w:w="4788" w:type="dxa"/>
-          </w:tcPr>
-          <w:p>
-            <w:proofErr w:type="spellStart"/>
-            <w:r>
-              <w:t>Relevant</w:t>
-            </w:r>
-            <w:proofErr w:type="spellEnd"/>
-            <w:r>
-              <w:t xml:space="preserve"> </w:t>
-            </w:r>
-            <w:proofErr w:type="spellStart"/>
-            <w:r>
-              <w:t>Quality</w:t>
-            </w:r>
-            <w:proofErr w:type="spellEnd"/>
-            <w:r>
-              <w:t xml:space="preserve"> </w:t>
-            </w:r>
-            <w:proofErr w:type="spellStart"/>
-            <w:r>
-              <w:t>Attributes</w:t>
-            </w:r>
-            <w:proofErr w:type="spellEnd"/>
-            <w:r>
-              <w:t>:</w:t>
-            </w:r>
-          </w:p>
-        </w:tc>
-        <w:tc>
-          <w:tcPr>
-            <w:tcW w:w="4788" w:type="dxa"/>
-          </w:tcPr>
-          <w:p>
-            <w:r>
-              <w:t>Usabilidad.</w:t>
-            </w:r>
-          </w:p>
-        </w:tc>
-      </w:tr>
-      <w:tr>
-        <w:tc>
-          <w:tcPr>
-            <w:tcW w:w="4788" w:type="dxa"/>
-          </w:tcPr>
-          <w:p>
-            <w:r>
-              <w:t>Estímulo:</w:t>
-            </w:r>
-          </w:p>
-        </w:tc>
-        <w:tc>
-          <w:tcPr>
-            <w:tcW w:w="4788" w:type="dxa"/>
-          </w:tcPr>
-          <w:p>
-            <w:r>
-              <w:t>Contacto de emergencia realiza búsqueda del usuario.</w:t>
-            </w:r>
-          </w:p>
-        </w:tc>
-      </w:tr>
-      <w:tr>
-        <w:tc>
-          <w:tcPr>
-            <w:tcW w:w="4788" w:type="dxa"/>
-          </w:tcPr>
-          <w:p>
-            <w:r>
-              <w:t xml:space="preserve">Artefacto: </w:t>
-            </w:r>
-          </w:p>
-        </w:tc>
-        <w:tc>
-          <w:tcPr>
-            <w:tcW w:w="4788" w:type="dxa"/>
-          </w:tcPr>
-          <w:p>
-            <w:r>
-              <w:t>Seguimiento de rutas.</w:t>
-            </w:r>
-          </w:p>
-        </w:tc>
-      </w:tr>
-      <w:tr>
-        <w:tc>
-          <w:tcPr>
-            <w:tcW w:w="4788" w:type="dxa"/>
-          </w:tcPr>
-          <w:p>
-            <w:r>
-              <w:t>Respuesta</w:t>
-            </w:r>
-          </w:p>
-        </w:tc>
-        <w:tc>
-          <w:tcPr>
-            <w:tcW w:w="4788" w:type="dxa"/>
-          </w:tcPr>
-          <w:p>
-            <w:r>
-              <w:t>Se muestra la ubicación y la ruta que está siguiendo el pasajero.</w:t>
-            </w:r>
-          </w:p>
-        </w:tc>
-      </w:tr>
-      <w:tr>
-        <w:tc>
-          <w:tcPr>
-            <w:tcW w:w="4788" w:type="dxa"/>
-          </w:tcPr>
-          <w:p>
-            <w:r>
-              <w:t>Métrica</w:t>
-            </w:r>
-          </w:p>
-        </w:tc>
-        <w:tc>
-          <w:tcPr>
-            <w:tcW w:w="4788" w:type="dxa"/>
-          </w:tcPr>
-          <w:p>
-            <w:r>
-              <w:t>10 segundos.</w:t>
-            </w:r>
-          </w:p>
-        </w:tc>
-      </w:tr>
-      <w:tr>
-        <w:tc>
-          <w:tcPr>
-            <w:tcW w:w="4788" w:type="dxa"/>
-          </w:tcPr>
-          <w:p>
-            <w:proofErr w:type="spellStart"/>
-            <w:r>
-              <w:t>Questions</w:t>
-            </w:r>
-            <w:proofErr w:type="spellEnd"/>
-            <w:r>
-              <w:t>:</w:t>
-            </w:r>
-          </w:p>
-        </w:tc>
-        <w:tc>
-          <w:tcPr>
-            <w:tcW w:w="4788" w:type="dxa"/>
-          </w:tcPr>
-          <w:p>
-            <w:r>
-              <w:t xml:space="preserve">¿Se mostrará el desplazamiento del Usuario en tiempo real o mediante estados cada cierto tiempo?  ¿La funcionalidad funcionará en </w:t>
-            </w:r>
-            <w:proofErr w:type="spellStart"/>
-            <w:r>
-              <w:t>background</w:t>
-            </w:r>
-            <w:proofErr w:type="spellEnd"/>
-            <w:r>
-              <w:t>?</w:t>
-            </w:r>
-          </w:p>
-        </w:tc>
-      </w:tr>
-      <w:tr>
-        <w:tc>
-          <w:tcPr>
-            <w:tcW w:w="4788" w:type="dxa"/>
-          </w:tcPr>
-          <w:p>
-            <w:proofErr w:type="spellStart"/>
-            <w:r>
-              <w:t>Issues</w:t>
-            </w:r>
-            <w:proofErr w:type="spellEnd"/>
-            <w:r>
-              <w:t>:</w:t>
-            </w:r>
-          </w:p>
-        </w:tc>
-        <w:tc>
-          <w:tcPr>
-            <w:tcW w:w="4788" w:type="dxa"/>
-          </w:tcPr>
-          <w:p>
-            <w:r>
               <w:t>Se debería notificar al Usuario cuándo están haciendo seguimiento de su ruta.</w:t>
             </w:r>
           </w:p>
         </w:tc>
       </w:tr>
-      <w:bookmarkEnd w:id="0"/>
     </w:tbl>
+    <w:p/>
+    <w:p/>
+    <w:p/>
+    <w:p/>
     <w:p/>
     <w:sectPr>
       <w:pgSz w:w="12240" w:h="15840"/>

</xml_diff>